<commit_message>
Texto reflexivo, estoy practiacamente solo.
</commit_message>
<xml_diff>
--- a/DocumentoDiseño.docx
+++ b/DocumentoDiseño.docx
@@ -2,22 +2,219 @@
 <file path=word/document.xml><?xml version="1.0" encoding="utf-8"?>
 <w:document xmlns:wpc="http://schemas.microsoft.com/office/word/2010/wordprocessingCanvas" xmlns:cx="http://schemas.microsoft.com/office/drawing/2014/chartex" xmlns:cx1="http://schemas.microsoft.com/office/drawing/2015/9/8/chartex" xmlns:cx2="http://schemas.microsoft.com/office/drawing/2015/10/21/chartex" xmlns:cx3="http://schemas.microsoft.com/office/drawing/2016/5/9/chartex" xmlns:cx4="http://schemas.microsoft.com/office/drawing/2016/5/10/chartex" xmlns:cx5="http://schemas.microsoft.com/office/drawing/2016/5/11/chartex" xmlns:cx6="http://schemas.microsoft.com/office/drawing/2016/5/12/chartex" xmlns:cx7="http://schemas.microsoft.com/office/drawing/2016/5/13/chartex" xmlns:cx8="http://schemas.microsoft.com/office/drawing/2016/5/14/chartex" xmlns:mc="http://schemas.openxmlformats.org/markup-compatibility/2006" xmlns:aink="http://schemas.microsoft.com/office/drawing/2016/ink" xmlns:am3d="http://schemas.microsoft.com/office/drawing/2017/model3d" xmlns:o="urn:schemas-microsoft-com:office:office" xmlns:r="http://schemas.openxmlformats.org/officeDocument/2006/relationships" xmlns:m="http://schemas.openxmlformats.org/officeDocument/2006/math" xmlns:v="urn:schemas-microsoft-com:vml" xmlns:wp14="http://schemas.microsoft.com/office/word/2010/wordprocessingDrawing" xmlns:wp="http://schemas.openxmlformats.org/drawingml/2006/wordprocessingDrawing" xmlns:w10="urn:schemas-microsoft-com:office:word" xmlns:w="http://schemas.openxmlformats.org/wordprocessingml/2006/main" xmlns:w14="http://schemas.microsoft.com/office/word/2010/wordml" xmlns:w15="http://schemas.microsoft.com/office/word/2012/wordml" xmlns:w16cex="http://schemas.microsoft.com/office/word/2018/wordml/cex" xmlns:w16cid="http://schemas.microsoft.com/office/word/2016/wordml/cid" xmlns:w16="http://schemas.microsoft.com/office/word/2018/wordml" xmlns:w16sdtdh="http://schemas.microsoft.com/office/word/2020/wordml/sdtdatahash" xmlns:w16se="http://schemas.microsoft.com/office/word/2015/wordml/symex" xmlns:wpg="http://schemas.microsoft.com/office/word/2010/wordprocessingGroup" xmlns:wpi="http://schemas.microsoft.com/office/word/2010/wordprocessingInk" xmlns:wne="http://schemas.microsoft.com/office/word/2006/wordml" xmlns:wps="http://schemas.microsoft.com/office/word/2010/wordprocessingShape" mc:Ignorable="w14 w15 w16se w16cid w16 w16cex w16sdtdh wp14">
   <w:body>
-    <w:p/>
+    <w:p>
+      <w:pPr>
+        <w:pStyle w:val="Ttulo1"/>
+      </w:pPr>
+      <w:r>
+        <w:t>Documento de Diseño</w:t>
+      </w:r>
+    </w:p>
+    <w:p>
+      <w:pPr>
+        <w:pStyle w:val="Ttulo2"/>
+      </w:pPr>
+      <w:r>
+        <w:t>Descripción del Modelo</w:t>
+      </w:r>
+    </w:p>
     <w:p>
       <w:r>
         <w:t>Diagrama del Modelo</w:t>
       </w:r>
     </w:p>
-    <w:p/>
     <w:p>
       <w:r>
         <w:rPr>
           <w:noProof/>
         </w:rPr>
         <w:drawing>
-          <wp:inline distT="0" distB="0" distL="0" distR="0" wp14:anchorId="3612F0B8" wp14:editId="32A56FAB">
-            <wp:extent cx="5608320" cy="5021580"/>
-            <wp:effectExtent l="0" t="0" r="0" b="7620"/>
+          <wp:inline distT="0" distB="0" distL="0" distR="0" wp14:anchorId="1AEEE2D5" wp14:editId="77757706">
+            <wp:extent cx="5612130" cy="4669155"/>
+            <wp:effectExtent l="0" t="0" r="7620" b="0"/>
+            <wp:docPr id="5" name="Imagen 5" descr="Diagrama&#10;&#10;Descripción generada automáticamente"/>
+            <wp:cNvGraphicFramePr>
+              <a:graphicFrameLocks xmlns:a="http://schemas.openxmlformats.org/drawingml/2006/main" noChangeAspect="1"/>
+            </wp:cNvGraphicFramePr>
+            <a:graphic xmlns:a="http://schemas.openxmlformats.org/drawingml/2006/main">
+              <a:graphicData uri="http://schemas.openxmlformats.org/drawingml/2006/picture">
+                <pic:pic xmlns:pic="http://schemas.openxmlformats.org/drawingml/2006/picture">
+                  <pic:nvPicPr>
+                    <pic:cNvPr id="5" name="Imagen 5" descr="Diagrama&#10;&#10;Descripción generada automáticamente"/>
+                    <pic:cNvPicPr/>
+                  </pic:nvPicPr>
+                  <pic:blipFill>
+                    <a:blip r:embed="rId7" cstate="print">
+                      <a:extLst>
+                        <a:ext uri="{28A0092B-C50C-407E-A947-70E740481C1C}">
+                          <a14:useLocalDpi xmlns:a14="http://schemas.microsoft.com/office/drawing/2010/main" val="0"/>
+                        </a:ext>
+                      </a:extLst>
+                    </a:blip>
+                    <a:stretch>
+                      <a:fillRect/>
+                    </a:stretch>
+                  </pic:blipFill>
+                  <pic:spPr>
+                    <a:xfrm>
+                      <a:off x="0" y="0"/>
+                      <a:ext cx="5612130" cy="4669155"/>
+                    </a:xfrm>
+                    <a:prstGeom prst="rect">
+                      <a:avLst/>
+                    </a:prstGeom>
+                  </pic:spPr>
+                </pic:pic>
+              </a:graphicData>
+            </a:graphic>
+          </wp:inline>
+        </w:drawing>
+      </w:r>
+    </w:p>
+    <w:p>
+      <w:r>
+        <w:t>(Se presentan las principales clases del modelo, se omitió clases auxiliares en el registro de información, y herencias de clases)</w:t>
+      </w:r>
+      <w:r>
+        <w:t xml:space="preserve"> revisar el png llamado modelo en la carpeta.</w:t>
+      </w:r>
+    </w:p>
+    <w:p>
+      <w:r>
+        <w:t>Curso:</w:t>
+      </w:r>
+    </w:p>
+    <w:p>
+      <w:r>
+        <w:tab/>
+        <w:t xml:space="preserve">Es la clase que se uso para guardar la información necesaria de un curso como su código, la cantidad de créditos, sus </w:t>
+      </w:r>
+      <w:proofErr w:type="gramStart"/>
+      <w:r>
+        <w:t>restricciones(</w:t>
+      </w:r>
+      <w:proofErr w:type="gramEnd"/>
+      <w:r>
+        <w:t xml:space="preserve">prerrequisitos, correquisitos, </w:t>
+      </w:r>
+      <w:proofErr w:type="spellStart"/>
+      <w:r>
+        <w:t>etc</w:t>
+      </w:r>
+      <w:proofErr w:type="spellEnd"/>
+      <w:r>
+        <w:t>), su materia, así como si es de un semestre completo.</w:t>
+      </w:r>
+    </w:p>
+    <w:p>
+      <w:proofErr w:type="spellStart"/>
+      <w:r>
+        <w:t>CursoRegistrado</w:t>
+      </w:r>
+      <w:proofErr w:type="spellEnd"/>
+      <w:r>
+        <w:t>:</w:t>
+      </w:r>
+    </w:p>
+    <w:p>
+      <w:r>
+        <w:tab/>
+        <w:t xml:space="preserve">Se utiliza para guardar los registros de cursos que se estén viendo, que se hayan visto o que se planeen ver, además de tener una contenencia del curso que se </w:t>
+      </w:r>
+      <w:proofErr w:type="spellStart"/>
+      <w:r>
+        <w:t>esta</w:t>
+      </w:r>
+      <w:proofErr w:type="spellEnd"/>
+      <w:r>
+        <w:t xml:space="preserve"> registrando, tiene la información del periodo del registro, del estado en el que </w:t>
+      </w:r>
+      <w:proofErr w:type="gramStart"/>
+      <w:r>
+        <w:t>esta(</w:t>
+      </w:r>
+      <w:proofErr w:type="gramEnd"/>
+      <w:r>
+        <w:t>inscrito, planeado, finalizado), si es épsilon y su nota.</w:t>
+      </w:r>
+    </w:p>
+    <w:p/>
+    <w:p>
+      <w:r>
+        <w:t>Malla Curso:</w:t>
+      </w:r>
+    </w:p>
+    <w:p>
+      <w:pPr>
+        <w:ind w:left="708"/>
+      </w:pPr>
+      <w:r>
+        <w:t xml:space="preserve">EL mundo del </w:t>
+      </w:r>
+      <w:r>
+        <w:t>problema</w:t>
+      </w:r>
+      <w:r>
+        <w:t xml:space="preserve"> tiene como punto central la clase </w:t>
+      </w:r>
+      <w:proofErr w:type="spellStart"/>
+      <w:r>
+        <w:t>MallaCurso</w:t>
+      </w:r>
+      <w:proofErr w:type="spellEnd"/>
+      <w:r>
+        <w:t xml:space="preserve">, quien hereda a las </w:t>
+      </w:r>
+      <w:r>
+        <w:t>clases Plan</w:t>
+      </w:r>
+      <w:r>
+        <w:t xml:space="preserve"> e Historia académica, </w:t>
+      </w:r>
+      <w:r>
+        <w:t xml:space="preserve">la malla curso tiene </w:t>
+      </w:r>
+      <w:proofErr w:type="spellStart"/>
+      <w:r>
+        <w:t>collections</w:t>
+      </w:r>
+      <w:proofErr w:type="spellEnd"/>
+      <w:r>
+        <w:t xml:space="preserve"> de </w:t>
+      </w:r>
+      <w:proofErr w:type="spellStart"/>
+      <w:r>
+        <w:t>CursoRegistrado</w:t>
+      </w:r>
+      <w:proofErr w:type="spellEnd"/>
+      <w:r>
+        <w:t xml:space="preserve"> y Requerimiento registrados. </w:t>
+      </w:r>
+    </w:p>
+    <w:p>
+      <w:pPr>
+        <w:ind w:left="708"/>
+      </w:pPr>
+    </w:p>
+    <w:p>
+      <w:pPr>
+        <w:ind w:left="708"/>
+      </w:pPr>
+    </w:p>
+    <w:p>
+      <w:r>
+        <w:t>Requerimiento:</w:t>
+      </w:r>
+    </w:p>
+    <w:p>
+      <w:r>
+        <w:rPr>
+          <w:noProof/>
+        </w:rPr>
+        <w:drawing>
+          <wp:inline distT="0" distB="0" distL="0" distR="0" wp14:anchorId="12FF6447" wp14:editId="0DDA1F40">
+            <wp:extent cx="4729801" cy="1417656"/>
+            <wp:effectExtent l="0" t="0" r="0" b="0"/>
             <wp:docPr id="1" name="Imagen 1"/>
             <wp:cNvGraphicFramePr>
               <a:graphicFrameLocks xmlns:a="http://schemas.openxmlformats.org/drawingml/2006/main" noChangeAspect="1"/>
@@ -26,36 +223,23 @@
               <a:graphicData uri="http://schemas.openxmlformats.org/drawingml/2006/picture">
                 <pic:pic xmlns:pic="http://schemas.openxmlformats.org/drawingml/2006/picture">
                   <pic:nvPicPr>
-                    <pic:cNvPr id="0" name="Picture 1"/>
-                    <pic:cNvPicPr>
-                      <a:picLocks noChangeAspect="1" noChangeArrowheads="1"/>
-                    </pic:cNvPicPr>
+                    <pic:cNvPr id="1" name=""/>
+                    <pic:cNvPicPr/>
                   </pic:nvPicPr>
                   <pic:blipFill>
-                    <a:blip r:embed="rId8" cstate="print">
-                      <a:extLst>
-                        <a:ext uri="{28A0092B-C50C-407E-A947-70E740481C1C}">
-                          <a14:useLocalDpi xmlns:a14="http://schemas.microsoft.com/office/drawing/2010/main" val="0"/>
-                        </a:ext>
-                      </a:extLst>
-                    </a:blip>
-                    <a:srcRect/>
+                    <a:blip r:embed="rId8"/>
                     <a:stretch>
                       <a:fillRect/>
                     </a:stretch>
                   </pic:blipFill>
-                  <pic:spPr bwMode="auto">
+                  <pic:spPr>
                     <a:xfrm>
                       <a:off x="0" y="0"/>
-                      <a:ext cx="5608320" cy="5021580"/>
+                      <a:ext cx="4761474" cy="1427149"/>
                     </a:xfrm>
                     <a:prstGeom prst="rect">
                       <a:avLst/>
                     </a:prstGeom>
-                    <a:noFill/>
-                    <a:ln>
-                      <a:noFill/>
-                    </a:ln>
                   </pic:spPr>
                 </pic:pic>
               </a:graphicData>
@@ -64,202 +248,82 @@
         </w:drawing>
       </w:r>
     </w:p>
+    <w:p>
+      <w:r>
+        <w:tab/>
+        <w:t xml:space="preserve">Es la unidad básica de un pensum, </w:t>
+      </w:r>
+      <w:r>
+        <w:t>es una clase abstracta que tiene la información básica del requerimiento</w:t>
+      </w:r>
+      <w:r>
+        <w:t>:</w:t>
+      </w:r>
+      <w:r>
+        <w:t xml:space="preserve"> su nivel, su tipo, las opciones para cumplirlo, y como elemento central </w:t>
+      </w:r>
+      <w:r>
+        <w:t>el</w:t>
+      </w:r>
+      <w:r>
+        <w:t xml:space="preserve"> numero de ítems que tiene, una vez que se alcance ese </w:t>
+      </w:r>
+      <w:r>
+        <w:t>número</w:t>
+      </w:r>
+      <w:r>
+        <w:t xml:space="preserve"> de ítems se cumple el requerimiento.</w:t>
+      </w:r>
+      <w:r>
+        <w:t xml:space="preserve"> Cada herencia de la clase calcula según </w:t>
+      </w:r>
+      <w:proofErr w:type="gramStart"/>
+      <w:r>
+        <w:t>su reglas</w:t>
+      </w:r>
+      <w:proofErr w:type="gramEnd"/>
+      <w:r>
+        <w:t xml:space="preserve"> el número de ítems que puede representar un Curso que se valide para cumplir el requerimiento.</w:t>
+      </w:r>
+    </w:p>
     <w:p/>
     <w:p>
-      <w:r>
-        <w:t>(Se presentan las principales clases del modelo, se omitió clases auxiliares en el registro de información, y herencias de clases)</w:t>
+      <w:proofErr w:type="spellStart"/>
+      <w:r>
+        <w:t>RequerimientoRegistrado</w:t>
+      </w:r>
+      <w:proofErr w:type="spellEnd"/>
+      <w:r>
+        <w:t>:</w:t>
+      </w:r>
+    </w:p>
+    <w:p>
+      <w:pPr>
+        <w:ind w:firstLine="708"/>
+      </w:pPr>
+      <w:r>
+        <w:t>Tiene una contenencia de Requerimiento, además de esto contiene los cursos que han sido validados por el requerimiento, por lo que es posible calcular el avance que se lleva en ese requerimiento y si ya ha sido cumplido.</w:t>
+      </w:r>
+    </w:p>
+    <w:p>
+      <w:r>
+        <w:t>Pensum:</w:t>
+      </w:r>
+    </w:p>
+    <w:p>
+      <w:r>
+        <w:tab/>
+        <w:t>Es una clase</w:t>
+      </w:r>
+      <w:r>
+        <w:t xml:space="preserve"> que contiene toda la información sobre los requerimientos del pensum.</w:t>
       </w:r>
     </w:p>
     <w:p/>
     <w:p>
-      <w:r>
-        <w:t xml:space="preserve">EL mundo del </w:t>
-      </w:r>
-      <w:proofErr w:type="gramStart"/>
-      <w:r>
-        <w:t>problema</w:t>
-      </w:r>
-      <w:r>
-        <w:t>,</w:t>
-      </w:r>
-      <w:proofErr w:type="gramEnd"/>
-      <w:r>
-        <w:t xml:space="preserve"> tiene como punto central la clase </w:t>
-      </w:r>
       <w:proofErr w:type="spellStart"/>
       <w:r>
-        <w:t>MallaCurso</w:t>
-      </w:r>
-      <w:proofErr w:type="spellEnd"/>
-      <w:r>
-        <w:t xml:space="preserve">, quien hereda a las </w:t>
-      </w:r>
-      <w:r>
-        <w:t>clases Plan</w:t>
-      </w:r>
-      <w:r>
-        <w:t xml:space="preserve"> e Historia académica, y permite la mayoría de requerimientos funcionales, el elemento Principal de la </w:t>
-      </w:r>
-      <w:proofErr w:type="spellStart"/>
-      <w:r>
-        <w:t>MallaCursos</w:t>
-      </w:r>
-      <w:proofErr w:type="spellEnd"/>
-      <w:r>
-        <w:t xml:space="preserve"> </w:t>
-      </w:r>
-      <w:r>
-        <w:t xml:space="preserve">es el </w:t>
-      </w:r>
-      <w:proofErr w:type="spellStart"/>
-      <w:r>
-        <w:t>CursosRegistrado</w:t>
-      </w:r>
-      <w:proofErr w:type="spellEnd"/>
-      <w:r>
-        <w:t>.</w:t>
-      </w:r>
-    </w:p>
-    <w:p/>
-    <w:p>
-      <w:r>
-        <w:lastRenderedPageBreak/>
-        <w:t xml:space="preserve">También se puede hacer una división en 3 secciones, la primera es la de registro que tiene a la </w:t>
-      </w:r>
-      <w:proofErr w:type="spellStart"/>
-      <w:r>
-        <w:t>MallaCurso</w:t>
-      </w:r>
-      <w:proofErr w:type="spellEnd"/>
-      <w:r>
-        <w:t xml:space="preserve">, y sus herencias, </w:t>
-      </w:r>
-      <w:proofErr w:type="spellStart"/>
-      <w:r>
-        <w:t>CursoRegistrado</w:t>
-      </w:r>
-      <w:proofErr w:type="spellEnd"/>
-      <w:r>
-        <w:t xml:space="preserve">, </w:t>
-      </w:r>
-      <w:proofErr w:type="spellStart"/>
-      <w:r>
-        <w:t>RequerimientoRegistrado</w:t>
-      </w:r>
-      <w:proofErr w:type="spellEnd"/>
-      <w:r>
-        <w:t xml:space="preserve">, también como auxiliares para revisar el estado en un curso y su proceso de registro tenemos a dos </w:t>
-      </w:r>
-      <w:proofErr w:type="spellStart"/>
-      <w:r>
-        <w:t>Enum</w:t>
-      </w:r>
-      <w:proofErr w:type="spellEnd"/>
-      <w:r>
-        <w:t xml:space="preserve"> </w:t>
-      </w:r>
-      <w:proofErr w:type="spellStart"/>
-      <w:r>
-        <w:t>EstadoCurso</w:t>
-      </w:r>
-      <w:proofErr w:type="spellEnd"/>
-      <w:r>
-        <w:t xml:space="preserve">, </w:t>
-      </w:r>
-      <w:proofErr w:type="spellStart"/>
-      <w:r>
-        <w:t>EstadoRegistro</w:t>
-      </w:r>
-      <w:proofErr w:type="spellEnd"/>
-      <w:r>
-        <w:t xml:space="preserve"> y una clase </w:t>
-      </w:r>
-      <w:proofErr w:type="spellStart"/>
-      <w:r>
-        <w:t>EstadoAgregar</w:t>
-      </w:r>
-      <w:proofErr w:type="spellEnd"/>
-      <w:r>
-        <w:t>. (</w:t>
-      </w:r>
-      <w:proofErr w:type="spellStart"/>
-      <w:r>
-        <w:t>EstadoRegistro</w:t>
-      </w:r>
-      <w:proofErr w:type="spellEnd"/>
-      <w:r>
-        <w:t xml:space="preserve"> y </w:t>
-      </w:r>
-      <w:proofErr w:type="spellStart"/>
-      <w:r>
-        <w:t>EstadoAgregar</w:t>
-      </w:r>
-      <w:proofErr w:type="spellEnd"/>
-      <w:r>
-        <w:t xml:space="preserve"> podrían ser remplazadas por el uso de </w:t>
-      </w:r>
-      <w:proofErr w:type="spellStart"/>
-      <w:r>
-        <w:t>Exeptions</w:t>
-      </w:r>
-      <w:proofErr w:type="spellEnd"/>
-      <w:r>
-        <w:t>)</w:t>
-      </w:r>
-      <w:r>
-        <w:t xml:space="preserve">, también esta la Interfaz nota de la cual se desprenden las notas numéricas y cualitativas, también podríamos contar Periodo que </w:t>
-      </w:r>
-      <w:proofErr w:type="spellStart"/>
-      <w:r>
-        <w:t>sera</w:t>
-      </w:r>
-      <w:proofErr w:type="spellEnd"/>
-      <w:r>
-        <w:t>.</w:t>
-      </w:r>
-    </w:p>
-    <w:p>
-      <w:r>
-        <w:t>La segunda parte consiste en las clases que contienen la información</w:t>
-      </w:r>
-      <w:r>
-        <w:t xml:space="preserve"> de cursos</w:t>
-      </w:r>
-      <w:r>
-        <w:t xml:space="preserve"> </w:t>
-      </w:r>
-      <w:r>
-        <w:t xml:space="preserve">básica </w:t>
-      </w:r>
-      <w:r>
-        <w:t xml:space="preserve">como </w:t>
-      </w:r>
-      <w:r>
-        <w:t xml:space="preserve">Curso, Requerimiento y Pensum (que tiene varios Requerimientos). Por último, está la información de los usuarios y el Sistema, donde esta Banner, Usuario y sus herencias, </w:t>
-      </w:r>
-      <w:r>
-        <w:t xml:space="preserve">Estudiante, Coordinador y </w:t>
-      </w:r>
-      <w:proofErr w:type="spellStart"/>
-      <w:r>
-        <w:t>Admin</w:t>
-      </w:r>
-      <w:proofErr w:type="spellEnd"/>
-      <w:r>
-        <w:t xml:space="preserve">, esta ultima clase se creo para manejar la información de Banner, como la creación de usuarios, coordinadores y carreras, también cumple el rol de avanzar </w:t>
-      </w:r>
-      <w:r>
-        <w:t>el periodo del sistema.</w:t>
-      </w:r>
-    </w:p>
-    <w:p/>
-    <w:p>
-      <w:r>
-        <w:t xml:space="preserve">Sobre las </w:t>
-      </w:r>
-      <w:proofErr w:type="spellStart"/>
-      <w:r>
-        <w:t>Restriciones</w:t>
+        <w:t>Restriccion</w:t>
       </w:r>
       <w:proofErr w:type="spellEnd"/>
       <w:r>
@@ -271,11 +335,12 @@
         <w:rPr>
           <w:noProof/>
         </w:rPr>
+        <w:lastRenderedPageBreak/>
         <w:drawing>
-          <wp:inline distT="0" distB="0" distL="0" distR="0" wp14:anchorId="71686731" wp14:editId="018CF5A2">
-            <wp:extent cx="5612130" cy="1762760"/>
-            <wp:effectExtent l="0" t="0" r="7620" b="8890"/>
-            <wp:docPr id="2" name="Imagen 2"/>
+          <wp:inline distT="0" distB="0" distL="0" distR="0" wp14:anchorId="1B1355A9" wp14:editId="7985C4F5">
+            <wp:extent cx="4632294" cy="1822413"/>
+            <wp:effectExtent l="0" t="0" r="0" b="6985"/>
+            <wp:docPr id="6" name="Imagen 6"/>
             <wp:cNvGraphicFramePr>
               <a:graphicFrameLocks xmlns:a="http://schemas.openxmlformats.org/drawingml/2006/main" noChangeAspect="1"/>
             </wp:cNvGraphicFramePr>
@@ -295,7 +360,7 @@
                   <pic:spPr>
                     <a:xfrm>
                       <a:off x="0" y="0"/>
-                      <a:ext cx="5612130" cy="1762760"/>
+                      <a:ext cx="4667653" cy="1836324"/>
                     </a:xfrm>
                     <a:prstGeom prst="rect">
                       <a:avLst/>
@@ -310,57 +375,85 @@
     </w:p>
     <w:p>
       <w:r>
-        <w:t xml:space="preserve">Para modelar las condiciones que debe cumplir un curso para ser inscrito se define una interfaz, con un método abstracto cumple que valida si dado una historia académica o un plan, y en el caso general, un periodo y una lista de </w:t>
-      </w:r>
+        <w:tab/>
+        <w:t xml:space="preserve">Es la interfaz que representa a </w:t>
+      </w:r>
+      <w:proofErr w:type="gramStart"/>
+      <w:r>
+        <w:t>las restricción</w:t>
+      </w:r>
+      <w:proofErr w:type="gramEnd"/>
+      <w:r>
+        <w:t xml:space="preserve"> a la hora de agregar a un curso, en versión an</w:t>
+      </w:r>
+      <w:r>
+        <w:t>t</w:t>
+      </w:r>
+      <w:r>
+        <w:t>eriores cada restricción podía calcular de manera “Individual” si se cumplía</w:t>
+      </w:r>
+      <w:r>
+        <w:t xml:space="preserve">, sin embargo los </w:t>
+      </w:r>
+      <w:r>
+        <w:t xml:space="preserve">correquisitos </w:t>
+      </w:r>
+      <w:r>
+        <w:t>debían evaluarse de manera conjunt</w:t>
+      </w:r>
+      <w:r>
+        <w:t>a,</w:t>
+      </w:r>
+      <w:r>
+        <w:t xml:space="preserve"> y para que quedase estandarizado</w:t>
+      </w:r>
+      <w:r>
+        <w:t xml:space="preserve"> se hizo la misma evaluación para las demás restricciones, y disminuye la lista de curso en cada revisión. esta forma tiene desventajas y se podría considerar volver a una forma similar a como se tenia antes.</w:t>
+      </w:r>
+    </w:p>
+    <w:p/>
+    <w:p>
+      <w:r>
+        <w:t>Periodo:</w:t>
+      </w:r>
+    </w:p>
+    <w:p>
+      <w:r>
+        <w:tab/>
+      </w:r>
+      <w:r>
+        <w:t xml:space="preserve">Esta </w:t>
+      </w:r>
+      <w:r>
+        <w:t>clase es vital para los procesos de agregar cursos</w:t>
+      </w:r>
+      <w:r>
+        <w:t>, además de esto existe un periodo del sistema que permite tener un tiempo dinámico.</w:t>
+      </w:r>
+    </w:p>
+    <w:p>
       <w:proofErr w:type="spellStart"/>
       <w:r>
-        <w:t>cursosRegistrados</w:t>
+        <w:t>ErrorAgregar</w:t>
       </w:r>
       <w:proofErr w:type="spellEnd"/>
       <w:r>
-        <w:t xml:space="preserve"> (que aún no se registran propiamente en la historia), el curso cumple las restricciones. Las clases que heredan restricción son: Prerrequisito, Correquisito, </w:t>
-      </w:r>
-      <w:proofErr w:type="spellStart"/>
-      <w:r>
-        <w:t>RestriccionNivel</w:t>
-      </w:r>
-      <w:proofErr w:type="spellEnd"/>
-      <w:r>
-        <w:t xml:space="preserve"> (la inscripción de los cursos de nivel 3 requiere haber visto todos los cursos (Requerimientos) de nivel 1), y </w:t>
-      </w:r>
-      <w:proofErr w:type="spellStart"/>
-      <w:r>
-        <w:t>RestricciónReq</w:t>
-      </w:r>
-      <w:proofErr w:type="spellEnd"/>
-      <w:r>
-        <w:t xml:space="preserve"> (haber cumplido el requerimiento Ingles).  </w:t>
-      </w:r>
-    </w:p>
-    <w:p/>
-    <w:p/>
-    <w:p/>
-    <w:p/>
-    <w:p/>
-    <w:p/>
-    <w:p/>
-    <w:p/>
-    <w:p>
-      <w:r>
-        <w:lastRenderedPageBreak/>
-        <w:t>Sobre los Requerimientos:</w:t>
-      </w:r>
-    </w:p>
-    <w:p>
+        <w:t>:</w:t>
+      </w:r>
+    </w:p>
+    <w:p>
+      <w:r>
+        <w:t xml:space="preserve">                 </w:t>
+      </w:r>
       <w:r>
         <w:rPr>
           <w:noProof/>
         </w:rPr>
         <w:drawing>
-          <wp:inline distT="0" distB="0" distL="0" distR="0" wp14:anchorId="05333C51" wp14:editId="744F882C">
-            <wp:extent cx="5612130" cy="2172335"/>
-            <wp:effectExtent l="0" t="0" r="7620" b="0"/>
-            <wp:docPr id="3" name="Imagen 3"/>
+          <wp:inline distT="0" distB="0" distL="0" distR="0" wp14:anchorId="23683672" wp14:editId="2B5DC624">
+            <wp:extent cx="4845648" cy="1565275"/>
+            <wp:effectExtent l="0" t="0" r="0" b="0"/>
+            <wp:docPr id="8" name="Imagen 8"/>
             <wp:cNvGraphicFramePr>
               <a:graphicFrameLocks xmlns:a="http://schemas.openxmlformats.org/drawingml/2006/main" noChangeAspect="1"/>
             </wp:cNvGraphicFramePr>
@@ -380,7 +473,7 @@
                   <pic:spPr>
                     <a:xfrm>
                       <a:off x="0" y="0"/>
-                      <a:ext cx="5612130" cy="2172335"/>
+                      <a:ext cx="4848640" cy="1566242"/>
                     </a:xfrm>
                     <a:prstGeom prst="rect">
                       <a:avLst/>
@@ -394,32 +487,39 @@
       </w:r>
     </w:p>
     <w:p>
-      <w:r>
-        <w:t xml:space="preserve">El componente básico de un </w:t>
-      </w:r>
-      <w:proofErr w:type="gramStart"/>
-      <w:r>
-        <w:t>pensum,</w:t>
-      </w:r>
-      <w:proofErr w:type="gramEnd"/>
-      <w:r>
-        <w:t xml:space="preserve"> es una clase abstracta que </w:t>
-      </w:r>
-      <w:r>
-        <w:t xml:space="preserve">tiene la información básica de el requerimiento, su nivel, su tipo, las opciones para cumplirlo, y como elemento central representa un numero de ítems que tiene, una vez que se alcance ese </w:t>
+      <w:pPr>
+        <w:ind w:firstLine="708"/>
+      </w:pPr>
+      <w:r>
+        <w:t>Es una interfaz para representar los diferentes tipos de errores que se pueden presentar a la hora de agregar cursos.</w:t>
+      </w:r>
+    </w:p>
+    <w:p/>
+    <w:p>
+      <w:pPr>
+        <w:pStyle w:val="Ttulo2"/>
+      </w:pPr>
+      <w:r>
+        <w:t>Descripción Interfaz</w:t>
+      </w:r>
+    </w:p>
+    <w:p/>
+    <w:p>
+      <w:r>
+        <w:t xml:space="preserve">Los paneles utilizados heredan de la clase abstracta </w:t>
       </w:r>
       <w:proofErr w:type="spellStart"/>
       <w:r>
-        <w:t>numero</w:t>
+        <w:t>PanelAux</w:t>
       </w:r>
       <w:proofErr w:type="spellEnd"/>
       <w:r>
-        <w:t xml:space="preserve"> de ítems se cumple el requerimiento. el método abstracto validar, devuelve un numero de ítems que cumple el Curso que le estemos pasando, para los Requerimientos créditos es igual a la cantidad de créditos del curso, pero para </w:t>
+        <w:t xml:space="preserve"> para definir su tamaño y tener el método </w:t>
       </w:r>
       <w:proofErr w:type="spellStart"/>
       <w:proofErr w:type="gramStart"/>
       <w:r>
-        <w:t>RequerimientoBloque</w:t>
+        <w:t>actualizarPanel</w:t>
       </w:r>
       <w:proofErr w:type="spellEnd"/>
       <w:r>
@@ -427,148 +527,130 @@
       </w:r>
       <w:proofErr w:type="gramEnd"/>
       <w:r>
-        <w:t xml:space="preserve">Ingles por ejemplo) y </w:t>
+        <w:t>).</w:t>
+      </w:r>
+    </w:p>
+    <w:p/>
+    <w:p>
+      <w:r>
+        <w:t>Interfaz principal:</w:t>
+      </w:r>
+    </w:p>
+    <w:p>
+      <w:r>
+        <w:lastRenderedPageBreak/>
+        <w:tab/>
+      </w:r>
+      <w:r>
+        <w:t xml:space="preserve">Está compuesto por </w:t>
+      </w:r>
+      <w:r>
+        <w:t>3 paneles, el superior</w:t>
+      </w:r>
+      <w:r>
+        <w:t xml:space="preserve"> quien contiene los botones: siguiente, anterior, cerrar </w:t>
+      </w:r>
+      <w:r>
+        <w:t>sección y home;</w:t>
+      </w:r>
+      <w:r>
+        <w:t xml:space="preserve"> el de opciones</w:t>
+      </w:r>
+      <w:r>
+        <w:t xml:space="preserve"> que muestra los botones para ir hacia la opción indicas,</w:t>
+      </w:r>
+      <w:r>
+        <w:t xml:space="preserve"> y el de fondo</w:t>
+      </w:r>
+      <w:r>
+        <w:t xml:space="preserve"> d</w:t>
+      </w:r>
+      <w:r>
+        <w:t>onde mostramos</w:t>
+      </w:r>
+      <w:r>
+        <w:t xml:space="preserve"> las diferentes vistas</w:t>
+      </w:r>
+      <w:r>
+        <w:t xml:space="preserve"> </w:t>
+      </w:r>
+      <w:r>
+        <w:t>a</w:t>
+      </w:r>
+      <w:r>
+        <w:t xml:space="preserve">ñadiendo paneles </w:t>
+      </w:r>
+      <w:r>
+        <w:t xml:space="preserve">del tipo </w:t>
       </w:r>
       <w:proofErr w:type="spellStart"/>
       <w:r>
-        <w:t>RequerimientoMateria</w:t>
+        <w:t>PanelAux</w:t>
       </w:r>
       <w:proofErr w:type="spellEnd"/>
       <w:r>
-        <w:t>(</w:t>
+        <w:t xml:space="preserve"> sobre este</w:t>
+      </w:r>
+      <w:r>
+        <w:t>.</w:t>
+      </w:r>
+      <w:r>
+        <w:t xml:space="preserve"> Se trabaja con único JFrame por lo que la estructura de este panel es constante en la ejecución del programa. define las funciones para cambiar de vista, gestionar los comandos del panel superior y inicializar el panel principal de usuario una vez </w:t>
       </w:r>
       <w:proofErr w:type="spellStart"/>
       <w:r>
-        <w:t>Cbus</w:t>
+        <w:t>logeado</w:t>
       </w:r>
       <w:proofErr w:type="spellEnd"/>
       <w:r>
-        <w:t xml:space="preserve"> por ejemplo) esto devuelve 1 si estamos hablando de un curso, pero para </w:t>
-      </w:r>
-      <w:proofErr w:type="spellStart"/>
-      <w:r>
-        <w:t>RequerimientoBloque</w:t>
-      </w:r>
-      <w:proofErr w:type="spellEnd"/>
-      <w:r>
-        <w:t xml:space="preserve"> podría devolver mas de 1 si estamos validando el curso. </w:t>
-      </w:r>
-      <w:proofErr w:type="gramStart"/>
-      <w:r>
-        <w:t>Los requerimiento</w:t>
-      </w:r>
-      <w:proofErr w:type="gramEnd"/>
-      <w:r>
-        <w:t xml:space="preserve"> también tiene un atributo </w:t>
-      </w:r>
-      <w:proofErr w:type="spellStart"/>
-      <w:r>
-        <w:t>mains</w:t>
-      </w:r>
-      <w:proofErr w:type="spellEnd"/>
-      <w:r>
-        <w:t>, que contiene los códigos de los cursos que deberían ser validados automáticamente con ese requerimiento.</w:t>
+        <w:t>.</w:t>
+      </w:r>
+    </w:p>
+    <w:p>
+      <w:r>
+        <w:t>principal de usuario:</w:t>
+      </w:r>
+    </w:p>
+    <w:p>
+      <w:pPr>
+        <w:ind w:firstLine="708"/>
+      </w:pPr>
+      <w:r>
+        <w:t>E</w:t>
+      </w:r>
+      <w:r>
+        <w:t>ste panel se podría considerar el segundo</w:t>
+      </w:r>
+      <w:r>
+        <w:t xml:space="preserve"> en jerarquía de manejo de</w:t>
+      </w:r>
+      <w:r>
+        <w:t xml:space="preserve"> la interfaz, en esta clase se inicializan y se contiene los paneles que corresponden a opciones del usuario, y le indica al panel principal su visualización.</w:t>
+      </w:r>
+    </w:p>
+    <w:p>
+      <w:r>
+        <w:t>Principal de Estudiante:</w:t>
+      </w:r>
+    </w:p>
+    <w:p>
+      <w:pPr>
+        <w:ind w:firstLine="708"/>
+      </w:pPr>
+      <w:r>
+        <w:t>Este panel recibe al estudiante y a la interfaz principal.</w:t>
+      </w:r>
+      <w:r>
+        <w:t xml:space="preserve"> </w:t>
+      </w:r>
+      <w:r>
+        <w:t>Del estudiante se obtiene la información de los planes y la historia académica. Para los paneles de planeación y actualización de la historia académica, para estos Paneles también se requiere el banner de la principal, sobre todo en la inscripción y planeación de cursos.</w:t>
       </w:r>
     </w:p>
     <w:p/>
     <w:p>
       <w:r>
-        <w:t>La relación entre Registro e Información Básica:</w:t>
-      </w:r>
-    </w:p>
-    <w:p>
-      <w:r>
-        <w:t>Curso Registrado tiene una contenencia de Curso para acceder a la información de créditos, nombre, materia entre otras, Requerimiento Registrado contiene un Requerimiento, para saber si es posible validar ese requerimiento con un curso dado y con la función validar de Requerimiento llevar la información de avance del Requerimiento.</w:t>
-      </w:r>
-      <w:r>
-        <w:t xml:space="preserve"> Por ultimo la </w:t>
-      </w:r>
-      <w:proofErr w:type="spellStart"/>
-      <w:r>
-        <w:t>MallaCursos</w:t>
-      </w:r>
-      <w:proofErr w:type="spellEnd"/>
-      <w:r>
-        <w:t xml:space="preserve"> contiene un Pensum, para revisar los requerimientos.</w:t>
-      </w:r>
-    </w:p>
-    <w:p/>
-    <w:p>
-      <w:r>
-        <w:t>Sobre el Periodo:</w:t>
-      </w:r>
-    </w:p>
-    <w:p>
-      <w:r>
-        <w:t>El periodo es una clase que tiene la información del año, semestre (en formato 10,19,20) y ciclo.</w:t>
-      </w:r>
-      <w:r>
-        <w:t xml:space="preserve"> </w:t>
-      </w:r>
-      <w:r>
-        <w:t>es usado al realizar los procedimientos de planeación, inscripción y registro de cursos pasados.</w:t>
-      </w:r>
-      <w:r>
-        <w:t xml:space="preserve"> La historia académica y los planes poseen un atributo periodo que indica el periodo del sistema, esto permite hacer restricciones sobre los periodos en los que se inscriben, registran y planean cursos. El periodo también es útil para </w:t>
-      </w:r>
-      <w:r>
-        <w:t>la revisión de restricciones.</w:t>
-      </w:r>
-    </w:p>
-    <w:p/>
-    <w:p/>
-    <w:p>
-      <w:r>
-        <w:lastRenderedPageBreak/>
-        <w:t xml:space="preserve">Sobre la información de la </w:t>
-      </w:r>
-      <w:proofErr w:type="spellStart"/>
-      <w:r>
-        <w:t>MallaCursos</w:t>
-      </w:r>
-      <w:proofErr w:type="spellEnd"/>
-      <w:r>
-        <w:t>:</w:t>
-      </w:r>
-    </w:p>
-    <w:p>
-      <w:r>
-        <w:t xml:space="preserve">La malla contiene un periodo de inicio, un ultimo periodo de registro, el </w:t>
-      </w:r>
-      <w:proofErr w:type="spellStart"/>
-      <w:r>
-        <w:t>perido</w:t>
-      </w:r>
-      <w:proofErr w:type="spellEnd"/>
-      <w:r>
-        <w:t xml:space="preserve"> </w:t>
-      </w:r>
-      <w:proofErr w:type="gramStart"/>
-      <w:r>
-        <w:t>del sistemas</w:t>
-      </w:r>
-      <w:proofErr w:type="gramEnd"/>
-      <w:r>
-        <w:t>, un mapa con los cursos registrados (incluye el ultimo registro en caso de repetirlo), un mapa con los requerimientos registrados, un mapa con los cursos que ya han sido validados, y la información por semestre (notar que en un semestre pueden haber cursos registrados con dos diferentes periodos por la existencia del ciclo);</w:t>
-      </w:r>
-    </w:p>
-    <w:p/>
-    <w:p>
-      <w:r>
-        <w:t xml:space="preserve">+ para agregar un curso también se revisa la consistencia al agregarlo: no tiene sentido agregar otra vez un curso si este se había aprobado previamente, no agregar el </w:t>
-      </w:r>
-      <w:proofErr w:type="gramStart"/>
-      <w:r>
-        <w:t>mismo cursos</w:t>
-      </w:r>
-      <w:proofErr w:type="gramEnd"/>
-      <w:r>
-        <w:t xml:space="preserve"> en el mismo periodo.</w:t>
-      </w:r>
-    </w:p>
-    <w:p>
-      <w:r>
-        <w:t>La interfaz:</w:t>
+        <w:t>Paneles estudiantes:</w:t>
       </w:r>
     </w:p>
     <w:p>
@@ -577,10 +659,10 @@
           <w:noProof/>
         </w:rPr>
         <w:drawing>
-          <wp:inline distT="0" distB="0" distL="0" distR="0" wp14:anchorId="026828BB" wp14:editId="56F47D68">
-            <wp:extent cx="6349521" cy="3810000"/>
-            <wp:effectExtent l="0" t="0" r="0" b="0"/>
-            <wp:docPr id="4" name="Imagen 4"/>
+          <wp:inline distT="0" distB="0" distL="0" distR="0" wp14:anchorId="0E44B8DC" wp14:editId="6FA70336">
+            <wp:extent cx="5981700" cy="4067719"/>
+            <wp:effectExtent l="0" t="0" r="0" b="9525"/>
+            <wp:docPr id="9" name="Imagen 9"/>
             <wp:cNvGraphicFramePr>
               <a:graphicFrameLocks xmlns:a="http://schemas.openxmlformats.org/drawingml/2006/main" noChangeAspect="1"/>
             </wp:cNvGraphicFramePr>
@@ -588,7 +670,7 @@
               <a:graphicData uri="http://schemas.openxmlformats.org/drawingml/2006/picture">
                 <pic:pic xmlns:pic="http://schemas.openxmlformats.org/drawingml/2006/picture">
                   <pic:nvPicPr>
-                    <pic:cNvPr id="0" name="Picture 2"/>
+                    <pic:cNvPr id="0" name="Picture 1"/>
                     <pic:cNvPicPr>
                       <a:picLocks noChangeAspect="1" noChangeArrowheads="1"/>
                     </pic:cNvPicPr>
@@ -609,7 +691,7 @@
                   <pic:spPr bwMode="auto">
                     <a:xfrm>
                       <a:off x="0" y="0"/>
-                      <a:ext cx="6352399" cy="3811727"/>
+                      <a:ext cx="6004277" cy="4083072"/>
                     </a:xfrm>
                     <a:prstGeom prst="rect">
                       <a:avLst/>
@@ -629,163 +711,97 @@
     <w:p/>
     <w:p/>
     <w:p>
-      <w:r>
-        <w:t xml:space="preserve">La estructura de la interfaz es la de utilizar una interfaz principal de 3 paneles, el superior, el de opciones y el de fondo. Donde mostramos la nueva información añadiendo paneles </w:t>
-      </w:r>
-      <w:proofErr w:type="spellStart"/>
-      <w:r>
-        <w:t>aux</w:t>
-      </w:r>
-      <w:proofErr w:type="spellEnd"/>
-      <w:r>
-        <w:t xml:space="preserve"> al panel de fondo. La interfaz se inicializa, con una opciones por </w:t>
-      </w:r>
-      <w:proofErr w:type="gramStart"/>
-      <w:r>
-        <w:t>defecto(</w:t>
-      </w:r>
-      <w:proofErr w:type="gramEnd"/>
-      <w:r>
-        <w:t xml:space="preserve">Oferta de cursos, Calendario, Programas) información accesible sin </w:t>
-      </w:r>
-      <w:proofErr w:type="spellStart"/>
-      <w:r>
-        <w:t>logearse</w:t>
-      </w:r>
-      <w:proofErr w:type="spellEnd"/>
-      <w:r>
-        <w:t>. Y</w:t>
-      </w:r>
-      <w:r>
-        <w:t xml:space="preserve"> en</w:t>
-      </w:r>
-      <w:r>
-        <w:t xml:space="preserve"> el fondo se añade el panel de </w:t>
-      </w:r>
-      <w:proofErr w:type="spellStart"/>
-      <w:r>
-        <w:t>logeo</w:t>
-      </w:r>
-      <w:proofErr w:type="spellEnd"/>
-      <w:r>
-        <w:t xml:space="preserve">. </w:t>
-      </w:r>
-      <w:r>
-        <w:t>Y en el panel superior el botón de home</w:t>
-      </w:r>
-      <w:r>
-        <w:t xml:space="preserve"> que devuelve al panel principal de usuario</w:t>
-      </w:r>
-      <w:r>
-        <w:t>.</w:t>
-      </w:r>
-    </w:p>
-    <w:p/>
-    <w:p>
-      <w:r>
-        <w:lastRenderedPageBreak/>
-        <w:t xml:space="preserve">Al momento de </w:t>
-      </w:r>
-      <w:proofErr w:type="spellStart"/>
-      <w:r>
-        <w:t>logearse</w:t>
-      </w:r>
-      <w:proofErr w:type="spellEnd"/>
-      <w:r>
-        <w:t xml:space="preserve"> y ser autenticado, banner retorna un usuario, y en base al </w:t>
-      </w:r>
-      <w:proofErr w:type="spellStart"/>
-      <w:r>
-        <w:t>permission</w:t>
-      </w:r>
-      <w:proofErr w:type="spellEnd"/>
-      <w:r>
-        <w:t>, se envía al panel de usuario correspondiente.</w:t>
-      </w:r>
+      <w:pPr>
+        <w:pStyle w:val="Ttulo2"/>
+      </w:pPr>
+      <w:r>
+        <w:t>Restricciones de la aplicación:</w:t>
+      </w:r>
+    </w:p>
+    <w:p>
+      <w:r>
+        <w:tab/>
+        <w:t>+ no admite correquisitos cíclicos</w:t>
+      </w:r>
+    </w:p>
+    <w:p>
+      <w:pPr>
+        <w:ind w:left="708"/>
+      </w:pPr>
+      <w:r>
+        <w:t xml:space="preserve">+ El sistema no permite que quede un curso que este mal o no produzca errores por lo que, a la hora de quitar un curso de la historia o plan, se podrían quitar todos los cursos que dependían de este. </w:t>
+      </w:r>
+    </w:p>
+    <w:p>
+      <w:pPr>
+        <w:ind w:left="708"/>
+      </w:pPr>
+      <w:r>
+        <w:t>+ Al actualizar la nota de un curso que estaba aprobado a una nota equivalente a reprobado. El sistema no realiza acción extra dentro de la historia, además de quitar el curso del requerimiento asociado si es que lo tenía.</w:t>
+      </w:r>
+    </w:p>
+    <w:p>
+      <w:pPr>
+        <w:ind w:left="708"/>
+      </w:pPr>
+      <w:r>
+        <w:t>+Problemas de conexión entre la edición de la historia y la validación en el plan.</w:t>
+      </w:r>
+    </w:p>
+    <w:p>
+      <w:pPr>
+        <w:ind w:left="708"/>
+      </w:pPr>
+      <w:r>
+        <w:t>+La unidad básica de tiempo debe ser el ciclo.</w:t>
+      </w:r>
+    </w:p>
+    <w:p>
+      <w:pPr>
+        <w:ind w:left="708"/>
+      </w:pPr>
+      <w:r>
+        <w:t>+ No se admiten restricciones con condiciones complejas, es decir solo hay restricciones de tipo (op1 || op2) &amp; (op3 ||…) &amp;…, restricciones del tipo ((op1 &amp; op2) || (op3)) &amp;… no son posibles de procesar.</w:t>
+      </w:r>
+    </w:p>
+    <w:p>
+      <w:pPr>
+        <w:ind w:left="708"/>
+      </w:pPr>
       <w:r>
         <w:t xml:space="preserve"> </w:t>
       </w:r>
-      <w:r>
-        <w:t>y se agregan las opciones correspondientes a cada usuario.</w:t>
-      </w:r>
-      <w:r>
-        <w:t xml:space="preserve"> </w:t>
-      </w:r>
-      <w:proofErr w:type="spellStart"/>
-      <w:r>
-        <w:t>LoaderData</w:t>
-      </w:r>
-      <w:proofErr w:type="spellEnd"/>
-      <w:r>
-        <w:t xml:space="preserve">: </w:t>
-      </w:r>
-      <w:ins w:id="0" w:author="Juan David">
-        <w:r>
-          <w:t xml:space="preserve">Y (se planeaba) </w:t>
-        </w:r>
-        <w:r>
-          <w:t>un cerrar</w:t>
-        </w:r>
-        <w:r>
-          <w:t xml:space="preserve"> sección</w:t>
-        </w:r>
-      </w:ins>
-      <w:r>
-        <w:t xml:space="preserve"> (que eliminara los datos de inicio)</w:t>
-      </w:r>
-      <w:ins w:id="1" w:author="Juan David">
-        <w:r>
-          <w:t xml:space="preserve">. </w:t>
-        </w:r>
-      </w:ins>
-    </w:p>
-    <w:p>
-      <w:r>
-        <w:t xml:space="preserve">El programa es capaz de cargar datos desde un </w:t>
-      </w:r>
-      <w:proofErr w:type="spellStart"/>
-      <w:r>
-        <w:t>csv</w:t>
-      </w:r>
-      <w:proofErr w:type="spellEnd"/>
-    </w:p>
-    <w:p/>
-    <w:p>
-      <w:r>
-        <w:t>Como se muestran los paneles:</w:t>
-      </w:r>
-    </w:p>
-    <w:p>
-      <w:r>
-        <w:t>La Interfaz principal tiene un atributo que contiene la ventana actual, y al momento de querer mostrar una nueva ventana, se oculta la actual y se remplaza el valor.</w:t>
-      </w:r>
-    </w:p>
-    <w:p>
-      <w:r>
-        <w:t xml:space="preserve">Los </w:t>
-      </w:r>
-      <w:proofErr w:type="spellStart"/>
-      <w:r>
-        <w:t>Lisetener</w:t>
-      </w:r>
-      <w:proofErr w:type="spellEnd"/>
-      <w:r>
-        <w:t xml:space="preserve"> se manejan desde cada panel principal de usuario, pero la información se almacena en la Interfaz principal. </w:t>
-      </w:r>
-    </w:p>
-    <w:p>
-      <w:r>
-        <w:t>La Principal de Estudiante:</w:t>
-      </w:r>
-    </w:p>
-    <w:p>
-      <w:r>
-        <w:t>Este panel recibe al estudiante y a la interfaz principal.</w:t>
-      </w:r>
-    </w:p>
-    <w:p>
-      <w:r>
-        <w:t>Del estudiante se obtiene la información de los planes y la historia académica. Para los paneles de planeación y actualización de la historia académica, para estos Paneles también se requiere el banner de la principal, sobre todo en la inscripción y planeación de cursos.</w:t>
+    </w:p>
+    <w:p>
+      <w:pPr>
+        <w:pStyle w:val="Ttulo2"/>
+      </w:pPr>
+      <w:r>
+        <w:t>Funcionalidades:</w:t>
+      </w:r>
+    </w:p>
+    <w:p>
+      <w:r>
+        <w:tab/>
+        <w:t>+Hacer varios planes</w:t>
+      </w:r>
+    </w:p>
+    <w:p>
+      <w:r>
+        <w:tab/>
+        <w:t>+Agregar Cursos a la historia</w:t>
+      </w:r>
+    </w:p>
+    <w:p>
+      <w:r>
+        <w:tab/>
+        <w:t>+Generar reportes</w:t>
+      </w:r>
+    </w:p>
+    <w:p>
+      <w:r>
+        <w:tab/>
+        <w:t>+Validar requerimientos</w:t>
       </w:r>
     </w:p>
     <w:p/>
@@ -798,18 +814,6 @@
     </w:sectPr>
   </w:body>
 </w:document>
-</file>
-
-<file path=word/numbering.xml><?xml version="1.0" encoding="utf-8"?>
-<w:numbering xmlns:wpc="http://schemas.microsoft.com/office/word/2010/wordprocessingCanvas" xmlns:cx="http://schemas.microsoft.com/office/drawing/2014/chartex" xmlns:cx1="http://schemas.microsoft.com/office/drawing/2015/9/8/chartex" xmlns:cx2="http://schemas.microsoft.com/office/drawing/2015/10/21/chartex" xmlns:cx3="http://schemas.microsoft.com/office/drawing/2016/5/9/chartex" xmlns:cx4="http://schemas.microsoft.com/office/drawing/2016/5/10/chartex" xmlns:cx5="http://schemas.microsoft.com/office/drawing/2016/5/11/chartex" xmlns:cx6="http://schemas.microsoft.com/office/drawing/2016/5/12/chartex" xmlns:cx7="http://schemas.microsoft.com/office/drawing/2016/5/13/chartex" xmlns:cx8="http://schemas.microsoft.com/office/drawing/2016/5/14/chartex" xmlns:mc="http://schemas.openxmlformats.org/markup-compatibility/2006" xmlns:aink="http://schemas.microsoft.com/office/drawing/2016/ink" xmlns:am3d="http://schemas.microsoft.com/office/drawing/2017/model3d" xmlns:o="urn:schemas-microsoft-com:office:office" xmlns:r="http://schemas.openxmlformats.org/officeDocument/2006/relationships" xmlns:m="http://schemas.openxmlformats.org/officeDocument/2006/math" xmlns:v="urn:schemas-microsoft-com:vml" xmlns:wp14="http://schemas.microsoft.com/office/word/2010/wordprocessingDrawing" xmlns:wp="http://schemas.openxmlformats.org/drawingml/2006/wordprocessingDrawing" xmlns:w10="urn:schemas-microsoft-com:office:word" xmlns:w="http://schemas.openxmlformats.org/wordprocessingml/2006/main" xmlns:w14="http://schemas.microsoft.com/office/word/2010/wordml" xmlns:w15="http://schemas.microsoft.com/office/word/2012/wordml" xmlns:w16cex="http://schemas.microsoft.com/office/word/2018/wordml/cex" xmlns:w16cid="http://schemas.microsoft.com/office/word/2016/wordml/cid" xmlns:w16="http://schemas.microsoft.com/office/word/2018/wordml" xmlns:w16sdtdh="http://schemas.microsoft.com/office/word/2020/wordml/sdtdatahash" xmlns:w16se="http://schemas.microsoft.com/office/word/2015/wordml/symex" xmlns:wpg="http://schemas.microsoft.com/office/word/2010/wordprocessingGroup" xmlns:wpi="http://schemas.microsoft.com/office/word/2010/wordprocessingInk" xmlns:wne="http://schemas.microsoft.com/office/word/2006/wordml" xmlns:wps="http://schemas.microsoft.com/office/word/2010/wordprocessingShape" mc:Ignorable="w14 w15 w16se w16cid w16 w16cex w16sdtdh wp14"/>
-</file>
-
-<file path=word/people.xml><?xml version="1.0" encoding="utf-8"?>
-<w15:people xmlns:wpc="http://schemas.microsoft.com/office/word/2010/wordprocessingCanvas" xmlns:cx="http://schemas.microsoft.com/office/drawing/2014/chartex" xmlns:cx1="http://schemas.microsoft.com/office/drawing/2015/9/8/chartex" xmlns:cx2="http://schemas.microsoft.com/office/drawing/2015/10/21/chartex" xmlns:cx3="http://schemas.microsoft.com/office/drawing/2016/5/9/chartex" xmlns:cx4="http://schemas.microsoft.com/office/drawing/2016/5/10/chartex" xmlns:cx5="http://schemas.microsoft.com/office/drawing/2016/5/11/chartex" xmlns:cx6="http://schemas.microsoft.com/office/drawing/2016/5/12/chartex" xmlns:cx7="http://schemas.microsoft.com/office/drawing/2016/5/13/chartex" xmlns:cx8="http://schemas.microsoft.com/office/drawing/2016/5/14/chartex" xmlns:mc="http://schemas.openxmlformats.org/markup-compatibility/2006" xmlns:aink="http://schemas.microsoft.com/office/drawing/2016/ink" xmlns:am3d="http://schemas.microsoft.com/office/drawing/2017/model3d" xmlns:o="urn:schemas-microsoft-com:office:office" xmlns:r="http://schemas.openxmlformats.org/officeDocument/2006/relationships" xmlns:m="http://schemas.openxmlformats.org/officeDocument/2006/math" xmlns:v="urn:schemas-microsoft-com:vml" xmlns:wp14="http://schemas.microsoft.com/office/word/2010/wordprocessingDrawing" xmlns:wp="http://schemas.openxmlformats.org/drawingml/2006/wordprocessingDrawing" xmlns:w10="urn:schemas-microsoft-com:office:word" xmlns:w="http://schemas.openxmlformats.org/wordprocessingml/2006/main" xmlns:w14="http://schemas.microsoft.com/office/word/2010/wordml" xmlns:w15="http://schemas.microsoft.com/office/word/2012/wordml" xmlns:w16cex="http://schemas.microsoft.com/office/word/2018/wordml/cex" xmlns:w16cid="http://schemas.microsoft.com/office/word/2016/wordml/cid" xmlns:w16="http://schemas.microsoft.com/office/word/2018/wordml" xmlns:w16sdtdh="http://schemas.microsoft.com/office/word/2020/wordml/sdtdatahash" xmlns:w16se="http://schemas.microsoft.com/office/word/2015/wordml/symex" xmlns:wpg="http://schemas.microsoft.com/office/word/2010/wordprocessingGroup" xmlns:wpi="http://schemas.microsoft.com/office/word/2010/wordprocessingInk" xmlns:wne="http://schemas.microsoft.com/office/word/2006/wordml" xmlns:wps="http://schemas.microsoft.com/office/word/2010/wordprocessingShape" mc:Ignorable="w14 w15 w16se w16cid w16 w16cex w16sdtdh wp14">
-  <w15:person w15:author="Juan David">
-    <w15:presenceInfo w15:providerId="None" w15:userId="Juan David"/>
-  </w15:person>
-</w15:people>
 </file>
 
 <file path=word/styles.xml><?xml version="1.0" encoding="utf-8"?>
@@ -1211,6 +1215,49 @@
     <w:name w:val="Normal"/>
     <w:qFormat/>
   </w:style>
+  <w:style w:type="paragraph" w:styleId="Ttulo1">
+    <w:name w:val="heading 1"/>
+    <w:basedOn w:val="Normal"/>
+    <w:next w:val="Normal"/>
+    <w:link w:val="Ttulo1Car"/>
+    <w:uiPriority w:val="9"/>
+    <w:qFormat/>
+    <w:rsid w:val="00C110A1"/>
+    <w:pPr>
+      <w:keepNext/>
+      <w:keepLines/>
+      <w:spacing w:before="240" w:after="0"/>
+      <w:outlineLvl w:val="0"/>
+    </w:pPr>
+    <w:rPr>
+      <w:rFonts w:asciiTheme="majorHAnsi" w:eastAsiaTheme="majorEastAsia" w:hAnsiTheme="majorHAnsi" w:cstheme="majorBidi"/>
+      <w:color w:val="2F5496" w:themeColor="accent1" w:themeShade="BF"/>
+      <w:sz w:val="32"/>
+      <w:szCs w:val="32"/>
+    </w:rPr>
+  </w:style>
+  <w:style w:type="paragraph" w:styleId="Ttulo2">
+    <w:name w:val="heading 2"/>
+    <w:basedOn w:val="Normal"/>
+    <w:next w:val="Normal"/>
+    <w:link w:val="Ttulo2Car"/>
+    <w:uiPriority w:val="9"/>
+    <w:unhideWhenUsed/>
+    <w:qFormat/>
+    <w:rsid w:val="00C110A1"/>
+    <w:pPr>
+      <w:keepNext/>
+      <w:keepLines/>
+      <w:spacing w:before="40" w:after="0"/>
+      <w:outlineLvl w:val="1"/>
+    </w:pPr>
+    <w:rPr>
+      <w:rFonts w:asciiTheme="majorHAnsi" w:eastAsiaTheme="majorEastAsia" w:hAnsiTheme="majorHAnsi" w:cstheme="majorBidi"/>
+      <w:color w:val="2F5496" w:themeColor="accent1" w:themeShade="BF"/>
+      <w:sz w:val="26"/>
+      <w:szCs w:val="26"/>
+    </w:rPr>
+  </w:style>
   <w:style w:type="character" w:default="1" w:styleId="Fuentedeprrafopredeter">
     <w:name w:val="Default Paragraph Font"/>
     <w:uiPriority w:val="1"/>
@@ -1247,6 +1294,32 @@
     <w:pPr>
       <w:spacing w:after="0" w:line="240" w:lineRule="auto"/>
     </w:pPr>
+  </w:style>
+  <w:style w:type="character" w:customStyle="1" w:styleId="Ttulo1Car">
+    <w:name w:val="Título 1 Car"/>
+    <w:basedOn w:val="Fuentedeprrafopredeter"/>
+    <w:link w:val="Ttulo1"/>
+    <w:uiPriority w:val="9"/>
+    <w:rsid w:val="00C110A1"/>
+    <w:rPr>
+      <w:rFonts w:asciiTheme="majorHAnsi" w:eastAsiaTheme="majorEastAsia" w:hAnsiTheme="majorHAnsi" w:cstheme="majorBidi"/>
+      <w:color w:val="2F5496" w:themeColor="accent1" w:themeShade="BF"/>
+      <w:sz w:val="32"/>
+      <w:szCs w:val="32"/>
+    </w:rPr>
+  </w:style>
+  <w:style w:type="character" w:customStyle="1" w:styleId="Ttulo2Car">
+    <w:name w:val="Título 2 Car"/>
+    <w:basedOn w:val="Fuentedeprrafopredeter"/>
+    <w:link w:val="Ttulo2"/>
+    <w:uiPriority w:val="9"/>
+    <w:rsid w:val="00C110A1"/>
+    <w:rPr>
+      <w:rFonts w:asciiTheme="majorHAnsi" w:eastAsiaTheme="majorEastAsia" w:hAnsiTheme="majorHAnsi" w:cstheme="majorBidi"/>
+      <w:color w:val="2F5496" w:themeColor="accent1" w:themeShade="BF"/>
+      <w:sz w:val="26"/>
+      <w:szCs w:val="26"/>
+    </w:rPr>
   </w:style>
 </w:styles>
 </file>
@@ -1547,6 +1620,21 @@
 </file>
 
 <file path=customXml/item1.xml><?xml version="1.0" encoding="utf-8"?>
+<p:properties xmlns:p="http://schemas.microsoft.com/office/2006/metadata/properties" xmlns:xsi="http://www.w3.org/2001/XMLSchema-instance" xmlns:pc="http://schemas.microsoft.com/office/infopath/2007/PartnerControls">
+  <documentManagement/>
+</p:properties>
+</file>
+
+<file path=customXml/item2.xml><?xml version="1.0" encoding="utf-8"?>
+<?mso-contentType ?>
+<FormTemplates xmlns="http://schemas.microsoft.com/sharepoint/v3/contenttype/forms">
+  <Display>DocumentLibraryForm</Display>
+  <Edit>DocumentLibraryForm</Edit>
+  <New>DocumentLibraryForm</New>
+</FormTemplates>
+</file>
+
+<file path=customXml/item3.xml><?xml version="1.0" encoding="utf-8"?>
 <ct:contentTypeSchema xmlns:ct="http://schemas.microsoft.com/office/2006/metadata/contentType" xmlns:ma="http://schemas.microsoft.com/office/2006/metadata/properties/metaAttributes" ct:_="" ma:_="" ma:contentTypeName="Documento" ma:contentTypeID="0x01010086E6B65AB125754A96DB54D59A41D136" ma:contentTypeVersion="7" ma:contentTypeDescription="Crear nuevo documento." ma:contentTypeScope="" ma:versionID="880120680873a05ee7d33530743ca323">
   <xsd:schema xmlns:xsd="http://www.w3.org/2001/XMLSchema" xmlns:xs="http://www.w3.org/2001/XMLSchema" xmlns:p="http://schemas.microsoft.com/office/2006/metadata/properties" xmlns:ns3="43597d09-4715-4237-954f-dba4fad79ac9" xmlns:ns4="168ff510-8e10-4705-a0d3-9ce025a0a0c6" targetNamespace="http://schemas.microsoft.com/office/2006/metadata/properties" ma:root="true" ma:fieldsID="c2a7fb989aee9837c8e6f853c925357a" ns3:_="" ns4:_="">
     <xsd:import namespace="43597d09-4715-4237-954f-dba4fad79ac9"/>
@@ -1731,22 +1819,24 @@
 </ct:contentTypeSchema>
 </file>
 
-<file path=customXml/item2.xml><?xml version="1.0" encoding="utf-8"?>
-<?mso-contentType ?>
-<FormTemplates xmlns="http://schemas.microsoft.com/sharepoint/v3/contenttype/forms">
-  <Display>DocumentLibraryForm</Display>
-  <Edit>DocumentLibraryForm</Edit>
-  <New>DocumentLibraryForm</New>
-</FormTemplates>
+<file path=customXml/itemProps1.xml><?xml version="1.0" encoding="utf-8"?>
+<ds:datastoreItem xmlns:ds="http://schemas.openxmlformats.org/officeDocument/2006/customXml" ds:itemID="{46C380E0-6128-448F-9435-363C2CEBBC3C}">
+  <ds:schemaRefs>
+    <ds:schemaRef ds:uri="http://schemas.microsoft.com/office/2006/metadata/properties"/>
+    <ds:schemaRef ds:uri="http://schemas.microsoft.com/office/infopath/2007/PartnerControls"/>
+  </ds:schemaRefs>
+</ds:datastoreItem>
 </file>
 
-<file path=customXml/item3.xml><?xml version="1.0" encoding="utf-8"?>
-<p:properties xmlns:p="http://schemas.microsoft.com/office/2006/metadata/properties" xmlns:xsi="http://www.w3.org/2001/XMLSchema-instance" xmlns:pc="http://schemas.microsoft.com/office/infopath/2007/PartnerControls">
-  <documentManagement/>
-</p:properties>
+<file path=customXml/itemProps2.xml><?xml version="1.0" encoding="utf-8"?>
+<ds:datastoreItem xmlns:ds="http://schemas.openxmlformats.org/officeDocument/2006/customXml" ds:itemID="{DC4D95F0-7B40-4B95-9108-169B0A85E833}">
+  <ds:schemaRefs>
+    <ds:schemaRef ds:uri="http://schemas.microsoft.com/sharepoint/v3/contenttype/forms"/>
+  </ds:schemaRefs>
+</ds:datastoreItem>
 </file>
 
-<file path=customXml/itemProps1.xml><?xml version="1.0" encoding="utf-8"?>
+<file path=customXml/itemProps3.xml><?xml version="1.0" encoding="utf-8"?>
 <ds:datastoreItem xmlns:ds="http://schemas.openxmlformats.org/officeDocument/2006/customXml" ds:itemID="{6EC16349-0A7D-4287-82F8-2134DC7C2149}">
   <ds:schemaRefs>
     <ds:schemaRef ds:uri="http://schemas.microsoft.com/office/2006/metadata/contentType"/>
@@ -1763,29 +1853,4 @@
     <ds:schemaRef ds:uri="http://schemas.microsoft.com/internal/obd"/>
   </ds:schemaRefs>
 </ds:datastoreItem>
-</file>
-
-<file path=customXml/itemProps2.xml><?xml version="1.0" encoding="utf-8"?>
-<ds:datastoreItem xmlns:ds="http://schemas.openxmlformats.org/officeDocument/2006/customXml" ds:itemID="{DC4D95F0-7B40-4B95-9108-169B0A85E833}">
-  <ds:schemaRefs>
-    <ds:schemaRef ds:uri="http://schemas.microsoft.com/sharepoint/v3/contenttype/forms"/>
-  </ds:schemaRefs>
-</ds:datastoreItem>
-</file>
-
-<file path=customXml/itemProps3.xml><?xml version="1.0" encoding="utf-8"?>
-<ds:datastoreItem xmlns:ds="http://schemas.openxmlformats.org/officeDocument/2006/customXml" ds:itemID="{46C380E0-6128-448F-9435-363C2CEBBC3C}">
-  <ds:schemaRefs>
-    <ds:schemaRef ds:uri="http://www.w3.org/XML/1998/namespace"/>
-    <ds:schemaRef ds:uri="http://purl.org/dc/elements/1.1/"/>
-    <ds:schemaRef ds:uri="43597d09-4715-4237-954f-dba4fad79ac9"/>
-    <ds:schemaRef ds:uri="http://schemas.microsoft.com/office/2006/documentManagement/types"/>
-    <ds:schemaRef ds:uri="http://schemas.microsoft.com/office/2006/metadata/properties"/>
-    <ds:schemaRef ds:uri="http://schemas.openxmlformats.org/package/2006/metadata/core-properties"/>
-    <ds:schemaRef ds:uri="http://purl.org/dc/dcmitype/"/>
-    <ds:schemaRef ds:uri="http://purl.org/dc/terms/"/>
-    <ds:schemaRef ds:uri="http://schemas.microsoft.com/office/infopath/2007/PartnerControls"/>
-    <ds:schemaRef ds:uri="168ff510-8e10-4705-a0d3-9ce025a0a0c6"/>
-  </ds:schemaRefs>
-</ds:datastoreItem>
 </file>
</xml_diff>